<commit_message>
added testplan tracker and minor change
</commit_message>
<xml_diff>
--- a/CSC540_Project1v1-mine.docx
+++ b/CSC540_Project1v1-mine.docx
@@ -1,6 +1,6 @@
 
 <file path=word/document.xml><?xml version="1.0" encoding="utf-8"?>
-<w:document xmlns:ve="http://schemas.openxmlformats.org/markup-compatibility/2006" xmlns:o="urn:schemas-microsoft-com:office:office" xmlns:r="http://schemas.openxmlformats.org/officeDocument/2006/relationships" xmlns:m="http://schemas.openxmlformats.org/officeDocument/2006/math" xmlns:v="urn:schemas-microsoft-com:vml" xmlns:wp="http://schemas.openxmlformats.org/drawingml/2006/wordprocessingDrawing" xmlns:w10="urn:schemas-microsoft-com:office:word" xmlns:w="http://schemas.openxmlformats.org/wordprocessingml/2006/main" xmlns:wne="http://schemas.microsoft.com/office/word/2006/wordml">
+<w:document xmlns:wpc="http://schemas.microsoft.com/office/word/2010/wordprocessingCanvas" xmlns:mc="http://schemas.openxmlformats.org/markup-compatibility/2006" xmlns:o="urn:schemas-microsoft-com:office:office" xmlns:r="http://schemas.openxmlformats.org/officeDocument/2006/relationships" xmlns:m="http://schemas.openxmlformats.org/officeDocument/2006/math" xmlns:v="urn:schemas-microsoft-com:vml" xmlns:wp14="http://schemas.microsoft.com/office/word/2010/wordprocessingDrawing" xmlns:wp="http://schemas.openxmlformats.org/drawingml/2006/wordprocessingDrawing" xmlns:w10="urn:schemas-microsoft-com:office:word" xmlns:w="http://schemas.openxmlformats.org/wordprocessingml/2006/main" xmlns:w14="http://schemas.microsoft.com/office/word/2010/wordml" xmlns:wpg="http://schemas.microsoft.com/office/word/2010/wordprocessingGroup" xmlns:wpi="http://schemas.microsoft.com/office/word/2010/wordprocessingInk" xmlns:wne="http://schemas.microsoft.com/office/word/2006/wordml" xmlns:wps="http://schemas.microsoft.com/office/word/2010/wordprocessingShape" mc:Ignorable="w14 wp14">
   <w:body>
     <w:p>
       <w:pPr>
@@ -1593,7 +1593,21 @@
         <w:rPr>
           <w:rFonts w:ascii="Times New Roman" w:hAnsi="Times New Roman" w:cs="Times New Roman"/>
         </w:rPr>
-        <w:t>s part of processing a lease</w:t>
+        <w:t xml:space="preserve">s part of </w:t>
+      </w:r>
+      <w:bookmarkStart w:id="0" w:name="_GoBack"/>
+      <w:r>
+        <w:rPr>
+          <w:rFonts w:ascii="Times New Roman" w:hAnsi="Times New Roman" w:cs="Times New Roman"/>
+        </w:rPr>
+        <w:t>processing</w:t>
+      </w:r>
+      <w:bookmarkEnd w:id="0"/>
+      <w:r>
+        <w:rPr>
+          <w:rFonts w:ascii="Times New Roman" w:hAnsi="Times New Roman" w:cs="Times New Roman"/>
+        </w:rPr>
+        <w:t xml:space="preserve"> a lease</w:t>
       </w:r>
       <w:r>
         <w:rPr>
@@ -2112,50 +2126,166 @@
         <w:rPr>
           <w:rFonts w:ascii="Times New Roman" w:hAnsi="Times New Roman" w:cs="Times New Roman"/>
         </w:rPr>
+        <w:t xml:space="preserve">due date, </w:t>
+      </w:r>
+      <w:r>
+        <w:rPr>
+          <w:rFonts w:ascii="Times New Roman" w:hAnsi="Times New Roman" w:cs="Times New Roman"/>
+        </w:rPr>
+        <w:t xml:space="preserve">student’s full name and </w:t>
+      </w:r>
+      <w:r>
+        <w:rPr>
+          <w:rFonts w:ascii="Times New Roman" w:hAnsi="Times New Roman" w:cs="Times New Roman"/>
+        </w:rPr>
+        <w:t>number</w:t>
+      </w:r>
+      <w:r>
+        <w:rPr>
+          <w:rFonts w:ascii="Times New Roman" w:hAnsi="Times New Roman" w:cs="Times New Roman"/>
+        </w:rPr>
+        <w:t>, place number, room number, and</w:t>
+      </w:r>
+      <w:r>
+        <w:rPr>
+          <w:rFonts w:ascii="Times New Roman" w:hAnsi="Times New Roman" w:cs="Times New Roman"/>
+        </w:rPr>
+        <w:t xml:space="preserve"> name of</w:t>
+      </w:r>
+      <w:r>
+        <w:rPr>
+          <w:rFonts w:ascii="Times New Roman" w:hAnsi="Times New Roman" w:cs="Times New Roman"/>
+        </w:rPr>
+        <w:t xml:space="preserve"> hall or </w:t>
+      </w:r>
+      <w:r>
+        <w:rPr>
+          <w:rFonts w:ascii="Times New Roman" w:hAnsi="Times New Roman" w:cs="Times New Roman"/>
+        </w:rPr>
+        <w:t>apartment</w:t>
+      </w:r>
+      <w:r>
+        <w:rPr>
+          <w:rFonts w:ascii="Times New Roman" w:hAnsi="Times New Roman" w:cs="Times New Roman"/>
+        </w:rPr>
+        <w:t>. Additional data is also held on the payment of the</w:t>
+      </w:r>
+      <w:r>
+        <w:rPr>
+          <w:rFonts w:ascii="Times New Roman" w:hAnsi="Times New Roman" w:cs="Times New Roman"/>
+        </w:rPr>
+        <w:t xml:space="preserve"> </w:t>
+      </w:r>
+      <w:r>
+        <w:rPr>
+          <w:rFonts w:ascii="Times New Roman" w:hAnsi="Times New Roman" w:cs="Times New Roman"/>
+        </w:rPr>
+        <w:t>invoice and includes the date the invoice was paid, the method of payment (check,</w:t>
+      </w:r>
+      <w:r>
+        <w:rPr>
+          <w:rFonts w:ascii="Times New Roman" w:hAnsi="Times New Roman" w:cs="Times New Roman"/>
+        </w:rPr>
+        <w:t xml:space="preserve"> </w:t>
+      </w:r>
+      <w:r>
+        <w:rPr>
+          <w:rFonts w:ascii="Times New Roman" w:hAnsi="Times New Roman" w:cs="Times New Roman"/>
+        </w:rPr>
+        <w:t xml:space="preserve">cash, </w:t>
+      </w:r>
+      <w:r>
+        <w:rPr>
+          <w:rFonts w:ascii="Times New Roman" w:hAnsi="Times New Roman" w:cs="Times New Roman"/>
+        </w:rPr>
+        <w:t xml:space="preserve">credit card, </w:t>
+      </w:r>
+      <w:r>
+        <w:rPr>
+          <w:rFonts w:ascii="Times New Roman" w:hAnsi="Times New Roman" w:cs="Times New Roman"/>
+        </w:rPr>
+        <w:t>etc.)</w:t>
+      </w:r>
+      <w:r>
+        <w:rPr>
+          <w:rFonts w:ascii="Times New Roman" w:hAnsi="Times New Roman" w:cs="Times New Roman"/>
+        </w:rPr>
+        <w:t>. A final invoice is generated at the end of lease and it deducts any pending late fees, penalty, and damage charges from initial deposit. Each student should be able access a list of all invoices and status, paid or billed.</w:t>
+      </w:r>
+    </w:p>
+    <w:p>
+      <w:pPr>
+        <w:pStyle w:val="NoSpacing"/>
+        <w:jc w:val="both"/>
+        <w:rPr>
+          <w:rFonts w:ascii="Times New Roman" w:hAnsi="Times New Roman" w:cs="Times New Roman"/>
+        </w:rPr>
+      </w:pPr>
+    </w:p>
+    <w:p>
+      <w:pPr>
+        <w:pStyle w:val="NoSpacing"/>
+        <w:jc w:val="both"/>
+        <w:rPr>
+          <w:rFonts w:ascii="Times New Roman" w:hAnsi="Times New Roman" w:cs="Times New Roman"/>
+        </w:rPr>
+      </w:pPr>
+    </w:p>
+    <w:p>
+      <w:pPr>
+        <w:pStyle w:val="NoSpacing"/>
+        <w:jc w:val="both"/>
+        <w:rPr>
+          <w:rFonts w:ascii="Times New Roman" w:hAnsi="Times New Roman" w:cs="Times New Roman"/>
+          <w:b/>
+        </w:rPr>
+      </w:pPr>
+      <w:r>
+        <w:rPr>
+          <w:rFonts w:ascii="Times New Roman" w:hAnsi="Times New Roman" w:cs="Times New Roman"/>
+          <w:b/>
+        </w:rPr>
         <w:lastRenderedPageBreak/>
-        <w:t xml:space="preserve">due date, </w:t>
-      </w:r>
-      <w:r>
-        <w:rPr>
-          <w:rFonts w:ascii="Times New Roman" w:hAnsi="Times New Roman" w:cs="Times New Roman"/>
-        </w:rPr>
-        <w:t xml:space="preserve">student’s full name and </w:t>
-      </w:r>
-      <w:r>
-        <w:rPr>
-          <w:rFonts w:ascii="Times New Roman" w:hAnsi="Times New Roman" w:cs="Times New Roman"/>
-        </w:rPr>
-        <w:t>number</w:t>
-      </w:r>
-      <w:r>
-        <w:rPr>
-          <w:rFonts w:ascii="Times New Roman" w:hAnsi="Times New Roman" w:cs="Times New Roman"/>
-        </w:rPr>
-        <w:t>, place number, room number, and</w:t>
-      </w:r>
-      <w:r>
-        <w:rPr>
-          <w:rFonts w:ascii="Times New Roman" w:hAnsi="Times New Roman" w:cs="Times New Roman"/>
-        </w:rPr>
-        <w:t xml:space="preserve"> name of</w:t>
-      </w:r>
-      <w:r>
-        <w:rPr>
-          <w:rFonts w:ascii="Times New Roman" w:hAnsi="Times New Roman" w:cs="Times New Roman"/>
-        </w:rPr>
-        <w:t xml:space="preserve"> hall or </w:t>
-      </w:r>
-      <w:r>
-        <w:rPr>
-          <w:rFonts w:ascii="Times New Roman" w:hAnsi="Times New Roman" w:cs="Times New Roman"/>
-        </w:rPr>
-        <w:t>apartment</w:t>
-      </w:r>
-      <w:r>
-        <w:rPr>
-          <w:rFonts w:ascii="Times New Roman" w:hAnsi="Times New Roman" w:cs="Times New Roman"/>
-        </w:rPr>
-        <w:t>. Additional data is also held on the payment of the</w:t>
+        <w:t>Maintenance</w:t>
+      </w:r>
+    </w:p>
+    <w:p>
+      <w:pPr>
+        <w:pStyle w:val="NoSpacing"/>
+        <w:jc w:val="both"/>
+        <w:rPr>
+          <w:rFonts w:ascii="Times New Roman" w:hAnsi="Times New Roman" w:cs="Times New Roman"/>
+        </w:rPr>
+      </w:pPr>
+      <w:r>
+        <w:rPr>
+          <w:rFonts w:ascii="Times New Roman" w:hAnsi="Times New Roman" w:cs="Times New Roman"/>
+        </w:rPr>
+        <w:t>In case of any pr</w:t>
+      </w:r>
+      <w:r>
+        <w:rPr>
+          <w:rFonts w:ascii="Times New Roman" w:hAnsi="Times New Roman" w:cs="Times New Roman"/>
+        </w:rPr>
+        <w:t xml:space="preserve">oblem in the apartment, students should </w:t>
+      </w:r>
+      <w:r>
+        <w:rPr>
+          <w:rFonts w:ascii="Times New Roman" w:hAnsi="Times New Roman" w:cs="Times New Roman"/>
+        </w:rPr>
+        <w:t xml:space="preserve">be able to raise a ticket for maintenance. </w:t>
+      </w:r>
+      <w:r>
+        <w:rPr>
+          <w:rFonts w:ascii="Times New Roman" w:hAnsi="Times New Roman" w:cs="Times New Roman"/>
+        </w:rPr>
+        <w:t>When a student accesses the maintenance ticketing options, a list of ticket types are presented. In the system, each ticket type is associated with a severity</w:t>
+      </w:r>
+      <w:r>
+        <w:rPr>
+          <w:rFonts w:ascii="Times New Roman" w:hAnsi="Times New Roman" w:cs="Times New Roman"/>
+        </w:rPr>
+        <w:t>,</w:t>
       </w:r>
       <w:r>
         <w:rPr>
@@ -2166,112 +2296,136 @@
       <w:r>
         <w:rPr>
           <w:rFonts w:ascii="Times New Roman" w:hAnsi="Times New Roman" w:cs="Times New Roman"/>
-        </w:rPr>
-        <w:t>invoice and includes the date the invoice was paid, the method of payment (check,</w:t>
-      </w:r>
-      <w:r>
-        <w:rPr>
-          <w:rFonts w:ascii="Times New Roman" w:hAnsi="Times New Roman" w:cs="Times New Roman"/>
+          <w:i/>
+        </w:rPr>
+        <w:t>Low</w:t>
+      </w:r>
+      <w:r>
+        <w:rPr>
+          <w:rFonts w:ascii="Times New Roman" w:hAnsi="Times New Roman" w:cs="Times New Roman"/>
+        </w:rPr>
+        <w:t xml:space="preserve">, </w:t>
+      </w:r>
+      <w:r>
+        <w:rPr>
+          <w:rFonts w:ascii="Times New Roman" w:hAnsi="Times New Roman" w:cs="Times New Roman"/>
+          <w:i/>
+        </w:rPr>
+        <w:t>Medium</w:t>
+      </w:r>
+      <w:r>
+        <w:rPr>
+          <w:rFonts w:ascii="Times New Roman" w:hAnsi="Times New Roman" w:cs="Times New Roman"/>
+        </w:rPr>
+        <w:t xml:space="preserve"> and </w:t>
+      </w:r>
+      <w:r>
+        <w:rPr>
+          <w:rFonts w:ascii="Times New Roman" w:hAnsi="Times New Roman" w:cs="Times New Roman"/>
+          <w:i/>
+        </w:rPr>
+        <w:t>High</w:t>
+      </w:r>
+      <w:r>
+        <w:rPr>
+          <w:rFonts w:ascii="Times New Roman" w:hAnsi="Times New Roman" w:cs="Times New Roman"/>
+        </w:rPr>
+        <w:t xml:space="preserve"> (not displayed to student) and a ticket with a unique number and associated information (type, date, student, location) is stored</w:t>
+      </w:r>
+      <w:r>
+        <w:rPr>
+          <w:rFonts w:ascii="Times New Roman" w:hAnsi="Times New Roman" w:cs="Times New Roman"/>
+        </w:rPr>
+        <w:t xml:space="preserve">. </w:t>
+      </w:r>
+      <w:r>
+        <w:rPr>
+          <w:rFonts w:ascii="Times New Roman" w:hAnsi="Times New Roman" w:cs="Times New Roman"/>
+        </w:rPr>
+        <w:t xml:space="preserve">Tickets are inserted into a ticket list in order that they are received but ordered by severity (i.e. higher severity tickets will be placed higher on list but after earlier same severity tickets) </w:t>
+      </w:r>
+    </w:p>
+    <w:p>
+      <w:pPr>
+        <w:pStyle w:val="NoSpacing"/>
+        <w:jc w:val="both"/>
+        <w:rPr>
+          <w:rFonts w:ascii="Times New Roman" w:hAnsi="Times New Roman" w:cs="Times New Roman"/>
+        </w:rPr>
+      </w:pPr>
+    </w:p>
+    <w:p>
+      <w:pPr>
+        <w:pStyle w:val="NoSpacing"/>
+        <w:jc w:val="both"/>
+        <w:rPr>
+          <w:rFonts w:ascii="Times New Roman" w:hAnsi="Times New Roman" w:cs="Times New Roman"/>
+        </w:rPr>
+      </w:pPr>
+    </w:p>
+    <w:p>
+      <w:pPr>
+        <w:pStyle w:val="NoSpacing"/>
+        <w:jc w:val="both"/>
+        <w:rPr>
+          <w:rFonts w:ascii="Times New Roman" w:hAnsi="Times New Roman" w:cs="Times New Roman"/>
+          <w:b/>
+        </w:rPr>
+      </w:pPr>
+      <w:r>
+        <w:rPr>
+          <w:rFonts w:ascii="Times New Roman" w:hAnsi="Times New Roman" w:cs="Times New Roman"/>
+          <w:b/>
+        </w:rPr>
+        <w:t>Housing Office</w:t>
+      </w:r>
+      <w:r>
+        <w:rPr>
+          <w:rFonts w:ascii="Times New Roman" w:hAnsi="Times New Roman" w:cs="Times New Roman"/>
+          <w:b/>
         </w:rPr>
         <w:t xml:space="preserve"> </w:t>
       </w:r>
       <w:r>
         <w:rPr>
           <w:rFonts w:ascii="Times New Roman" w:hAnsi="Times New Roman" w:cs="Times New Roman"/>
-        </w:rPr>
-        <w:t xml:space="preserve">cash, </w:t>
-      </w:r>
-      <w:r>
-        <w:rPr>
-          <w:rFonts w:ascii="Times New Roman" w:hAnsi="Times New Roman" w:cs="Times New Roman"/>
-        </w:rPr>
-        <w:t xml:space="preserve">credit card, </w:t>
-      </w:r>
-      <w:r>
-        <w:rPr>
-          <w:rFonts w:ascii="Times New Roman" w:hAnsi="Times New Roman" w:cs="Times New Roman"/>
-        </w:rPr>
-        <w:t>etc.)</w:t>
-      </w:r>
-      <w:r>
-        <w:rPr>
-          <w:rFonts w:ascii="Times New Roman" w:hAnsi="Times New Roman" w:cs="Times New Roman"/>
-        </w:rPr>
-        <w:t>. A final invoice is generated at the end of lease and it deducts any pending late fees, penalty, and damage charges from initial deposit. Each student should be able access a list of all invoices and status, paid or billed.</w:t>
-      </w:r>
-    </w:p>
-    <w:p>
-      <w:pPr>
-        <w:pStyle w:val="NoSpacing"/>
-        <w:jc w:val="both"/>
-        <w:rPr>
-          <w:rFonts w:ascii="Times New Roman" w:hAnsi="Times New Roman" w:cs="Times New Roman"/>
-        </w:rPr>
-      </w:pPr>
-    </w:p>
-    <w:p>
-      <w:pPr>
-        <w:pStyle w:val="NoSpacing"/>
-        <w:jc w:val="both"/>
-        <w:rPr>
-          <w:rFonts w:ascii="Times New Roman" w:hAnsi="Times New Roman" w:cs="Times New Roman"/>
-        </w:rPr>
-      </w:pPr>
-    </w:p>
-    <w:p>
-      <w:pPr>
-        <w:pStyle w:val="NoSpacing"/>
-        <w:jc w:val="both"/>
-        <w:rPr>
-          <w:rFonts w:ascii="Times New Roman" w:hAnsi="Times New Roman" w:cs="Times New Roman"/>
-          <w:b/>
-        </w:rPr>
-      </w:pPr>
-      <w:r>
-        <w:rPr>
-          <w:rFonts w:ascii="Times New Roman" w:hAnsi="Times New Roman" w:cs="Times New Roman"/>
-          <w:b/>
-        </w:rPr>
-        <w:t>Maintenance</w:t>
-      </w:r>
-    </w:p>
-    <w:p>
-      <w:pPr>
-        <w:pStyle w:val="NoSpacing"/>
-        <w:jc w:val="both"/>
-        <w:rPr>
-          <w:rFonts w:ascii="Times New Roman" w:hAnsi="Times New Roman" w:cs="Times New Roman"/>
-        </w:rPr>
-      </w:pPr>
-      <w:r>
-        <w:rPr>
-          <w:rFonts w:ascii="Times New Roman" w:hAnsi="Times New Roman" w:cs="Times New Roman"/>
-        </w:rPr>
-        <w:t>In case of any pr</w:t>
-      </w:r>
-      <w:r>
-        <w:rPr>
-          <w:rFonts w:ascii="Times New Roman" w:hAnsi="Times New Roman" w:cs="Times New Roman"/>
-        </w:rPr>
-        <w:t xml:space="preserve">oblem in the apartment, students should </w:t>
-      </w:r>
-      <w:r>
-        <w:rPr>
-          <w:rFonts w:ascii="Times New Roman" w:hAnsi="Times New Roman" w:cs="Times New Roman"/>
-        </w:rPr>
-        <w:t xml:space="preserve">be able to raise a ticket for maintenance. </w:t>
-      </w:r>
-      <w:r>
-        <w:rPr>
-          <w:rFonts w:ascii="Times New Roman" w:hAnsi="Times New Roman" w:cs="Times New Roman"/>
-        </w:rPr>
-        <w:t>When a student accesses the maintenance ticketing options, a list of ticket types are presented. In the system, each ticket type is associated with a severity</w:t>
-      </w:r>
-      <w:r>
-        <w:rPr>
-          <w:rFonts w:ascii="Times New Roman" w:hAnsi="Times New Roman" w:cs="Times New Roman"/>
-        </w:rPr>
-        <w:t>,</w:t>
+          <w:b/>
+        </w:rPr>
+        <w:t>S</w:t>
+      </w:r>
+      <w:r>
+        <w:rPr>
+          <w:rFonts w:ascii="Times New Roman" w:hAnsi="Times New Roman" w:cs="Times New Roman"/>
+          <w:b/>
+        </w:rPr>
+        <w:t>taff</w:t>
+      </w:r>
+    </w:p>
+    <w:p>
+      <w:pPr>
+        <w:pStyle w:val="NoSpacing"/>
+        <w:jc w:val="both"/>
+        <w:rPr>
+          <w:rFonts w:ascii="Times New Roman" w:hAnsi="Times New Roman" w:cs="Times New Roman"/>
+        </w:rPr>
+      </w:pPr>
+      <w:r>
+        <w:rPr>
+          <w:rFonts w:ascii="Times New Roman" w:hAnsi="Times New Roman" w:cs="Times New Roman"/>
+        </w:rPr>
+        <w:t>Some information is also held on members of staff of the</w:t>
+      </w:r>
+      <w:r>
+        <w:rPr>
+          <w:rFonts w:ascii="Times New Roman" w:hAnsi="Times New Roman" w:cs="Times New Roman"/>
+        </w:rPr>
+        <w:t xml:space="preserve"> Housing</w:t>
+      </w:r>
+      <w:r>
+        <w:rPr>
+          <w:rFonts w:ascii="Times New Roman" w:hAnsi="Times New Roman" w:cs="Times New Roman"/>
+        </w:rPr>
+        <w:t xml:space="preserve"> Office</w:t>
       </w:r>
       <w:r>
         <w:rPr>
@@ -2282,136 +2436,32 @@
       <w:r>
         <w:rPr>
           <w:rFonts w:ascii="Times New Roman" w:hAnsi="Times New Roman" w:cs="Times New Roman"/>
-          <w:i/>
-        </w:rPr>
-        <w:t>Low</w:t>
-      </w:r>
-      <w:r>
-        <w:rPr>
-          <w:rFonts w:ascii="Times New Roman" w:hAnsi="Times New Roman" w:cs="Times New Roman"/>
-        </w:rPr>
-        <w:t xml:space="preserve">, </w:t>
-      </w:r>
-      <w:r>
-        <w:rPr>
-          <w:rFonts w:ascii="Times New Roman" w:hAnsi="Times New Roman" w:cs="Times New Roman"/>
-          <w:i/>
-        </w:rPr>
-        <w:t>Medium</w:t>
-      </w:r>
-      <w:r>
-        <w:rPr>
-          <w:rFonts w:ascii="Times New Roman" w:hAnsi="Times New Roman" w:cs="Times New Roman"/>
-        </w:rPr>
-        <w:t xml:space="preserve"> and </w:t>
-      </w:r>
-      <w:r>
-        <w:rPr>
-          <w:rFonts w:ascii="Times New Roman" w:hAnsi="Times New Roman" w:cs="Times New Roman"/>
-          <w:i/>
-        </w:rPr>
-        <w:t>High</w:t>
-      </w:r>
-      <w:r>
-        <w:rPr>
-          <w:rFonts w:ascii="Times New Roman" w:hAnsi="Times New Roman" w:cs="Times New Roman"/>
-        </w:rPr>
-        <w:t xml:space="preserve"> (not displayed to student) and a ticket with a unique number and associated information (type, date, student, location) is stored</w:t>
-      </w:r>
-      <w:r>
-        <w:rPr>
-          <w:rFonts w:ascii="Times New Roman" w:hAnsi="Times New Roman" w:cs="Times New Roman"/>
-        </w:rPr>
-        <w:t xml:space="preserve">. </w:t>
-      </w:r>
-      <w:r>
-        <w:rPr>
-          <w:rFonts w:ascii="Times New Roman" w:hAnsi="Times New Roman" w:cs="Times New Roman"/>
-        </w:rPr>
-        <w:t xml:space="preserve">Tickets are inserted into a ticket list in order that they are received but ordered by severity (i.e. higher severity tickets will be placed higher on list but after earlier same severity tickets) </w:t>
-      </w:r>
-    </w:p>
-    <w:p>
-      <w:pPr>
-        <w:pStyle w:val="NoSpacing"/>
-        <w:jc w:val="both"/>
-        <w:rPr>
-          <w:rFonts w:ascii="Times New Roman" w:hAnsi="Times New Roman" w:cs="Times New Roman"/>
-        </w:rPr>
-      </w:pPr>
-    </w:p>
-    <w:p>
-      <w:pPr>
-        <w:pStyle w:val="NoSpacing"/>
-        <w:jc w:val="both"/>
-        <w:rPr>
-          <w:rFonts w:ascii="Times New Roman" w:hAnsi="Times New Roman" w:cs="Times New Roman"/>
-        </w:rPr>
-      </w:pPr>
-    </w:p>
-    <w:p>
-      <w:pPr>
-        <w:pStyle w:val="NoSpacing"/>
-        <w:jc w:val="both"/>
-        <w:rPr>
-          <w:rFonts w:ascii="Times New Roman" w:hAnsi="Times New Roman" w:cs="Times New Roman"/>
-          <w:b/>
-        </w:rPr>
-      </w:pPr>
-      <w:r>
-        <w:rPr>
-          <w:rFonts w:ascii="Times New Roman" w:hAnsi="Times New Roman" w:cs="Times New Roman"/>
-          <w:b/>
-        </w:rPr>
-        <w:t>Housing Office</w:t>
-      </w:r>
-      <w:r>
-        <w:rPr>
-          <w:rFonts w:ascii="Times New Roman" w:hAnsi="Times New Roman" w:cs="Times New Roman"/>
-          <w:b/>
+        </w:rPr>
+        <w:t>and includes the staff number, name (first and last name), home address (street,</w:t>
+      </w:r>
+      <w:r>
+        <w:rPr>
+          <w:rFonts w:ascii="Times New Roman" w:hAnsi="Times New Roman" w:cs="Times New Roman"/>
         </w:rPr>
         <w:t xml:space="preserve"> </w:t>
       </w:r>
       <w:r>
         <w:rPr>
           <w:rFonts w:ascii="Times New Roman" w:hAnsi="Times New Roman" w:cs="Times New Roman"/>
-          <w:b/>
-        </w:rPr>
-        <w:t>S</w:t>
-      </w:r>
-      <w:r>
-        <w:rPr>
-          <w:rFonts w:ascii="Times New Roman" w:hAnsi="Times New Roman" w:cs="Times New Roman"/>
-          <w:b/>
-        </w:rPr>
-        <w:t>taff</w:t>
-      </w:r>
-    </w:p>
-    <w:p>
-      <w:pPr>
-        <w:pStyle w:val="NoSpacing"/>
-        <w:jc w:val="both"/>
-        <w:rPr>
-          <w:rFonts w:ascii="Times New Roman" w:hAnsi="Times New Roman" w:cs="Times New Roman"/>
-        </w:rPr>
-      </w:pPr>
-      <w:r>
-        <w:rPr>
-          <w:rFonts w:ascii="Times New Roman" w:hAnsi="Times New Roman" w:cs="Times New Roman"/>
-        </w:rPr>
-        <w:t>Some information is also held on members of staff of the</w:t>
-      </w:r>
-      <w:r>
-        <w:rPr>
-          <w:rFonts w:ascii="Times New Roman" w:hAnsi="Times New Roman" w:cs="Times New Roman"/>
-        </w:rPr>
-        <w:t xml:space="preserve"> Housing</w:t>
-      </w:r>
-      <w:r>
-        <w:rPr>
-          <w:rFonts w:ascii="Times New Roman" w:hAnsi="Times New Roman" w:cs="Times New Roman"/>
-        </w:rPr>
-        <w:t xml:space="preserve"> Office</w:t>
+        </w:rPr>
+        <w:t xml:space="preserve">city, postcode), date of birth, sex, position (for </w:t>
+      </w:r>
+      <w:r>
+        <w:rPr>
+          <w:rFonts w:ascii="Times New Roman" w:hAnsi="Times New Roman" w:cs="Times New Roman"/>
+        </w:rPr>
+        <w:t xml:space="preserve"> e</w:t>
+      </w:r>
+      <w:r>
+        <w:rPr>
+          <w:rFonts w:ascii="Times New Roman" w:hAnsi="Times New Roman" w:cs="Times New Roman"/>
+        </w:rPr>
+        <w:t>xample, Hall Manager,</w:t>
       </w:r>
       <w:r>
         <w:rPr>
@@ -2423,7 +2473,59 @@
         <w:rPr>
           <w:rFonts w:ascii="Times New Roman" w:hAnsi="Times New Roman" w:cs="Times New Roman"/>
         </w:rPr>
-        <w:t>and includes the staff number, name (first and last name), home address (street,</w:t>
+        <w:t xml:space="preserve">Administrative Assistant, Cleaner) and location (for example, </w:t>
+      </w:r>
+      <w:r>
+        <w:rPr>
+          <w:rFonts w:ascii="Times New Roman" w:hAnsi="Times New Roman" w:cs="Times New Roman"/>
+        </w:rPr>
+        <w:t xml:space="preserve">Housing </w:t>
+      </w:r>
+      <w:r>
+        <w:rPr>
+          <w:rFonts w:ascii="Times New Roman" w:hAnsi="Times New Roman" w:cs="Times New Roman"/>
+        </w:rPr>
+        <w:t xml:space="preserve">Office or Hall). </w:t>
+      </w:r>
+      <w:r>
+        <w:rPr>
+          <w:rFonts w:ascii="Times New Roman" w:hAnsi="Times New Roman" w:cs="Times New Roman"/>
+        </w:rPr>
+        <w:t xml:space="preserve">Housing staff can access the list of pending lease, lease termination requests, and maintenance tickets and process them (approve, enter inspection date, damage charges, change status of tickets, etc). The information about which staff took any action on a lease or ticket and date is stored. </w:t>
+      </w:r>
+    </w:p>
+    <w:p>
+      <w:pPr>
+        <w:pStyle w:val="NoSpacing"/>
+        <w:jc w:val="both"/>
+        <w:rPr>
+          <w:rFonts w:ascii="Times New Roman" w:hAnsi="Times New Roman" w:cs="Times New Roman"/>
+        </w:rPr>
+      </w:pPr>
+    </w:p>
+    <w:p>
+      <w:pPr>
+        <w:pStyle w:val="NoSpacing"/>
+        <w:jc w:val="both"/>
+        <w:rPr>
+          <w:rFonts w:ascii="Times New Roman" w:hAnsi="Times New Roman" w:cs="Times New Roman"/>
+        </w:rPr>
+      </w:pPr>
+    </w:p>
+    <w:p>
+      <w:pPr>
+        <w:pStyle w:val="NoSpacing"/>
+        <w:jc w:val="both"/>
+        <w:rPr>
+          <w:rFonts w:ascii="Times New Roman" w:hAnsi="Times New Roman" w:cs="Times New Roman"/>
+        </w:rPr>
+      </w:pPr>
+      <w:r>
+        <w:rPr>
+          <w:rFonts w:ascii="Times New Roman" w:hAnsi="Times New Roman" w:cs="Times New Roman"/>
+          <w:b/>
+        </w:rPr>
+        <w:t>Extra Credit</w:t>
       </w:r>
       <w:r>
         <w:rPr>
@@ -2434,20 +2536,71 @@
       <w:r>
         <w:rPr>
           <w:rFonts w:ascii="Times New Roman" w:hAnsi="Times New Roman" w:cs="Times New Roman"/>
-        </w:rPr>
-        <w:t xml:space="preserve">city, postcode), date of birth, sex, position (for </w:t>
-      </w:r>
-      <w:r>
-        <w:rPr>
-          <w:rFonts w:ascii="Times New Roman" w:hAnsi="Times New Roman" w:cs="Times New Roman"/>
-        </w:rPr>
-        <w:t xml:space="preserve"> e</w:t>
-      </w:r>
-      <w:r>
-        <w:rPr>
-          <w:rFonts w:ascii="Times New Roman" w:hAnsi="Times New Roman" w:cs="Times New Roman"/>
-        </w:rPr>
-        <w:t>xample, Hall Manager,</w:t>
+          <w:b/>
+        </w:rPr>
+        <w:t>(</w:t>
+      </w:r>
+      <w:r>
+        <w:rPr>
+          <w:rFonts w:ascii="Times New Roman" w:hAnsi="Times New Roman" w:cs="Times New Roman"/>
+        </w:rPr>
+        <w:t>max points 15</w:t>
+      </w:r>
+      <w:r>
+        <w:rPr>
+          <w:rFonts w:ascii="Times New Roman" w:hAnsi="Times New Roman" w:cs="Times New Roman"/>
+        </w:rPr>
+        <w:t>):</w:t>
+      </w:r>
+      <w:r>
+        <w:rPr>
+          <w:rFonts w:ascii="Times New Roman" w:hAnsi="Times New Roman" w:cs="Times New Roman"/>
+        </w:rPr>
+        <w:t xml:space="preserve"> Implement a roommate matching functionality that will allow students with complimentary interests to be assigned to the same room. No specific requirements will be given for this extra credit functionality. It will be graded based on how comprehensive the functionality is. You may look up the NCSU housing website to see what kind</w:t>
+      </w:r>
+      <w:r>
+        <w:rPr>
+          <w:rFonts w:ascii="Times New Roman" w:hAnsi="Times New Roman" w:cs="Times New Roman"/>
+        </w:rPr>
+        <w:t>s</w:t>
+      </w:r>
+      <w:r>
+        <w:rPr>
+          <w:rFonts w:ascii="Times New Roman" w:hAnsi="Times New Roman" w:cs="Times New Roman"/>
+        </w:rPr>
+        <w:t xml:space="preserve"> of features are typical </w:t>
+      </w:r>
+      <w:r>
+        <w:rPr>
+          <w:rFonts w:ascii="Times New Roman" w:hAnsi="Times New Roman" w:cs="Times New Roman"/>
+        </w:rPr>
+        <w:t>of</w:t>
+      </w:r>
+      <w:r>
+        <w:rPr>
+          <w:rFonts w:ascii="Times New Roman" w:hAnsi="Times New Roman" w:cs="Times New Roman"/>
+        </w:rPr>
+        <w:t xml:space="preserve"> such </w:t>
+      </w:r>
+      <w:proofErr w:type="gramStart"/>
+      <w:r>
+        <w:rPr>
+          <w:rFonts w:ascii="Times New Roman" w:hAnsi="Times New Roman" w:cs="Times New Roman"/>
+        </w:rPr>
+        <w:t>a</w:t>
+      </w:r>
+      <w:r>
+        <w:rPr>
+          <w:rFonts w:ascii="Times New Roman" w:hAnsi="Times New Roman" w:cs="Times New Roman"/>
+        </w:rPr>
+        <w:t xml:space="preserve"> functionality</w:t>
+      </w:r>
+      <w:proofErr w:type="gramEnd"/>
+      <w:r>
+        <w:rPr>
+          <w:rFonts w:ascii="Times New Roman" w:hAnsi="Times New Roman" w:cs="Times New Roman"/>
+        </w:rPr>
+        <w:t>.</w:t>
       </w:r>
       <w:r>
         <w:rPr>
@@ -2455,145 +2608,6 @@
         </w:rPr>
         <w:t xml:space="preserve"> </w:t>
       </w:r>
-      <w:r>
-        <w:rPr>
-          <w:rFonts w:ascii="Times New Roman" w:hAnsi="Times New Roman" w:cs="Times New Roman"/>
-        </w:rPr>
-        <w:t xml:space="preserve">Administrative Assistant, Cleaner) and location (for example, </w:t>
-      </w:r>
-      <w:r>
-        <w:rPr>
-          <w:rFonts w:ascii="Times New Roman" w:hAnsi="Times New Roman" w:cs="Times New Roman"/>
-        </w:rPr>
-        <w:t xml:space="preserve">Housing </w:t>
-      </w:r>
-      <w:r>
-        <w:rPr>
-          <w:rFonts w:ascii="Times New Roman" w:hAnsi="Times New Roman" w:cs="Times New Roman"/>
-        </w:rPr>
-        <w:t xml:space="preserve">Office or Hall). </w:t>
-      </w:r>
-      <w:r>
-        <w:rPr>
-          <w:rFonts w:ascii="Times New Roman" w:hAnsi="Times New Roman" w:cs="Times New Roman"/>
-        </w:rPr>
-        <w:t xml:space="preserve">Housing staff can access the list of pending lease, lease termination requests, and maintenance tickets and process them (approve, enter inspection date, damage charges, change status of tickets, etc). The information about which staff took any action on a lease or ticket and date is stored. </w:t>
-      </w:r>
-    </w:p>
-    <w:p>
-      <w:pPr>
-        <w:pStyle w:val="NoSpacing"/>
-        <w:jc w:val="both"/>
-        <w:rPr>
-          <w:rFonts w:ascii="Times New Roman" w:hAnsi="Times New Roman" w:cs="Times New Roman"/>
-        </w:rPr>
-      </w:pPr>
-    </w:p>
-    <w:p>
-      <w:pPr>
-        <w:pStyle w:val="NoSpacing"/>
-        <w:jc w:val="both"/>
-        <w:rPr>
-          <w:rFonts w:ascii="Times New Roman" w:hAnsi="Times New Roman" w:cs="Times New Roman"/>
-        </w:rPr>
-      </w:pPr>
-    </w:p>
-    <w:p>
-      <w:pPr>
-        <w:pStyle w:val="NoSpacing"/>
-        <w:jc w:val="both"/>
-        <w:rPr>
-          <w:rFonts w:ascii="Times New Roman" w:hAnsi="Times New Roman" w:cs="Times New Roman"/>
-        </w:rPr>
-      </w:pPr>
-      <w:r>
-        <w:rPr>
-          <w:rFonts w:ascii="Times New Roman" w:hAnsi="Times New Roman" w:cs="Times New Roman"/>
-          <w:b/>
-        </w:rPr>
-        <w:t>Extra Credit</w:t>
-      </w:r>
-      <w:r>
-        <w:rPr>
-          <w:rFonts w:ascii="Times New Roman" w:hAnsi="Times New Roman" w:cs="Times New Roman"/>
-        </w:rPr>
-        <w:t xml:space="preserve"> </w:t>
-      </w:r>
-      <w:r>
-        <w:rPr>
-          <w:rFonts w:ascii="Times New Roman" w:hAnsi="Times New Roman" w:cs="Times New Roman"/>
-          <w:b/>
-        </w:rPr>
-        <w:t>(</w:t>
-      </w:r>
-      <w:r>
-        <w:rPr>
-          <w:rFonts w:ascii="Times New Roman" w:hAnsi="Times New Roman" w:cs="Times New Roman"/>
-        </w:rPr>
-        <w:t>max points 15</w:t>
-      </w:r>
-      <w:r>
-        <w:rPr>
-          <w:rFonts w:ascii="Times New Roman" w:hAnsi="Times New Roman" w:cs="Times New Roman"/>
-        </w:rPr>
-        <w:t>):</w:t>
-      </w:r>
-      <w:r>
-        <w:rPr>
-          <w:rFonts w:ascii="Times New Roman" w:hAnsi="Times New Roman" w:cs="Times New Roman"/>
-        </w:rPr>
-        <w:t xml:space="preserve"> Implement a roommate matching functionality that will allow students with complimentary interests to be assigned to the same room. No specific requirements will be given for this extra credit functionality. It will be graded based on how comprehensive the functionality is. You may look up the NCSU housing website to see what kind</w:t>
-      </w:r>
-      <w:r>
-        <w:rPr>
-          <w:rFonts w:ascii="Times New Roman" w:hAnsi="Times New Roman" w:cs="Times New Roman"/>
-        </w:rPr>
-        <w:t>s</w:t>
-      </w:r>
-      <w:r>
-        <w:rPr>
-          <w:rFonts w:ascii="Times New Roman" w:hAnsi="Times New Roman" w:cs="Times New Roman"/>
-        </w:rPr>
-        <w:t xml:space="preserve"> of features are typical </w:t>
-      </w:r>
-      <w:r>
-        <w:rPr>
-          <w:rFonts w:ascii="Times New Roman" w:hAnsi="Times New Roman" w:cs="Times New Roman"/>
-        </w:rPr>
-        <w:t>of</w:t>
-      </w:r>
-      <w:r>
-        <w:rPr>
-          <w:rFonts w:ascii="Times New Roman" w:hAnsi="Times New Roman" w:cs="Times New Roman"/>
-        </w:rPr>
-        <w:t xml:space="preserve"> such </w:t>
-      </w:r>
-      <w:proofErr w:type="gramStart"/>
-      <w:r>
-        <w:rPr>
-          <w:rFonts w:ascii="Times New Roman" w:hAnsi="Times New Roman" w:cs="Times New Roman"/>
-        </w:rPr>
-        <w:t>a</w:t>
-      </w:r>
-      <w:r>
-        <w:rPr>
-          <w:rFonts w:ascii="Times New Roman" w:hAnsi="Times New Roman" w:cs="Times New Roman"/>
-        </w:rPr>
-        <w:t xml:space="preserve"> functionality</w:t>
-      </w:r>
-      <w:proofErr w:type="gramEnd"/>
-      <w:r>
-        <w:rPr>
-          <w:rFonts w:ascii="Times New Roman" w:hAnsi="Times New Roman" w:cs="Times New Roman"/>
-        </w:rPr>
-        <w:t>.</w:t>
-      </w:r>
-      <w:r>
-        <w:rPr>
-          <w:rFonts w:ascii="Times New Roman" w:hAnsi="Times New Roman" w:cs="Times New Roman"/>
-        </w:rPr>
-        <w:t xml:space="preserve"> </w:t>
-      </w:r>
     </w:p>
     <w:p>
       <w:pPr>
@@ -2742,21 +2756,7 @@
         <w:rPr>
           <w:rFonts w:ascii="Times New Roman" w:hAnsi="Times New Roman" w:cs="Times New Roman"/>
         </w:rPr>
-        <w:t xml:space="preserve"> which will largely fall under two categories (</w:t>
-      </w:r>
-      <w:proofErr w:type="spellStart"/>
-      <w:r>
-        <w:rPr>
-          <w:rFonts w:ascii="Times New Roman" w:hAnsi="Times New Roman" w:cs="Times New Roman"/>
-        </w:rPr>
-        <w:t>i</w:t>
-      </w:r>
-      <w:proofErr w:type="spellEnd"/>
-      <w:r>
-        <w:rPr>
-          <w:rFonts w:ascii="Times New Roman" w:hAnsi="Times New Roman" w:cs="Times New Roman"/>
-        </w:rPr>
-        <w:t xml:space="preserve">) </w:t>
+        <w:t xml:space="preserve"> which will largely fall under two categories (i) </w:t>
       </w:r>
       <w:r>
         <w:rPr>
@@ -2925,7 +2925,6 @@
         <w:rPr>
           <w:rFonts w:ascii="Times New Roman" w:hAnsi="Times New Roman" w:cs="Times New Roman"/>
         </w:rPr>
-        <w:lastRenderedPageBreak/>
         <w:t xml:space="preserve">For each hall, display total number of graduate students on the request list that do not yet have approved leases. </w:t>
       </w:r>
     </w:p>
@@ -3001,7 +3000,7 @@
         <w:rPr>
           <w:rFonts w:ascii="Times New Roman" w:hAnsi="Times New Roman" w:cs="Times New Roman"/>
         </w:rPr>
-        <w:pPrChange w:id="0" w:author="Kema" w:date="2015-02-02T10:37:00Z">
+        <w:pPrChange w:id="1" w:author="Kema" w:date="2015-02-02T10:37:00Z">
           <w:pPr>
             <w:pStyle w:val="NoSpacing"/>
             <w:ind w:left="720"/>
@@ -3059,6 +3058,7 @@
           <w:rFonts w:ascii="Times New Roman" w:eastAsia="Times New Roman" w:hAnsi="Times New Roman" w:cs="Times New Roman"/>
           <w:szCs w:val="24"/>
         </w:rPr>
+        <w:lastRenderedPageBreak/>
         <w:t>Find the most popular hall or apartment (hall or apartment with the mos</w:t>
       </w:r>
       <w:r>
@@ -3242,7 +3242,7 @@
                     </pic:cNvPicPr>
                   </pic:nvPicPr>
                   <pic:blipFill>
-                    <a:blip r:embed="rId5"/>
+                    <a:blip r:embed="rId6"/>
                     <a:srcRect/>
                     <a:stretch>
                       <a:fillRect/>
@@ -3279,7 +3279,7 @@
         <w:spacing w:after="0" w:line="240" w:lineRule="auto"/>
         <w:jc w:val="both"/>
         <w:rPr>
-          <w:ins w:id="1" w:author="Kema" w:date="2015-02-01T15:24:00Z"/>
+          <w:ins w:id="2" w:author="Kema" w:date="2015-02-01T15:24:00Z"/>
           <w:rFonts w:ascii="Times New Roman" w:eastAsia="Times New Roman" w:hAnsi="Times New Roman" w:cs="Times New Roman"/>
           <w:b/>
         </w:rPr>
@@ -3293,7 +3293,7 @@
         <w:spacing w:after="0" w:line="240" w:lineRule="auto"/>
         <w:jc w:val="both"/>
         <w:rPr>
-          <w:ins w:id="2" w:author="Kema" w:date="2015-02-01T15:21:00Z"/>
+          <w:ins w:id="3" w:author="Kema" w:date="2015-02-01T15:21:00Z"/>
           <w:rFonts w:ascii="Times New Roman" w:eastAsia="Times New Roman" w:hAnsi="Times New Roman" w:cs="Times New Roman"/>
           <w:b/>
         </w:rPr>
@@ -3320,7 +3320,7 @@
         <w:spacing w:after="0" w:line="240" w:lineRule="auto"/>
         <w:jc w:val="both"/>
         <w:rPr>
-          <w:ins w:id="3" w:author="Kema" w:date="2015-02-01T15:26:00Z"/>
+          <w:ins w:id="4" w:author="Kema" w:date="2015-02-01T15:26:00Z"/>
           <w:rFonts w:ascii="Times New Roman" w:eastAsia="Times New Roman" w:hAnsi="Times New Roman" w:cs="Times New Roman"/>
           <w:b/>
         </w:rPr>
@@ -3334,7 +3334,7 @@
         <w:spacing w:after="0" w:line="240" w:lineRule="auto"/>
         <w:jc w:val="both"/>
         <w:rPr>
-          <w:ins w:id="4" w:author="Kema" w:date="2015-02-01T15:26:00Z"/>
+          <w:ins w:id="5" w:author="Kema" w:date="2015-02-01T15:26:00Z"/>
           <w:rFonts w:ascii="Times New Roman" w:eastAsia="Times New Roman" w:hAnsi="Times New Roman" w:cs="Times New Roman"/>
           <w:b/>
         </w:rPr>
@@ -3495,6 +3495,7 @@
           <w:rFonts w:ascii="Times New Roman" w:eastAsia="Times New Roman" w:hAnsi="Times New Roman" w:cs="Times New Roman"/>
           <w:b/>
         </w:rPr>
+        <w:lastRenderedPageBreak/>
         <w:t xml:space="preserve">To Submit: </w:t>
       </w:r>
       <w:r>
@@ -3658,16 +3659,21 @@
     </w:p>
     <w:sectPr>
       <w:pgSz w:w="12240" w:h="15840"/>
-      <w:pgMar w:top="1440" w:right="1440" w:bottom="1440" w:left="1440" w:header="720" w:footer="720" w:gutter="0"/>
+      <w:pgMar w:top="1440" w:right="360" w:bottom="1440" w:left="1440" w:header="720" w:footer="720" w:gutter="0"/>
       <w:cols w:space="720"/>
       <w:docGrid w:linePitch="360"/>
+      <w:sectPrChange w:id="6" w:author="Manish Singh" w:date="2015-04-07T18:06:00Z">
+        <w:sectPr>
+          <w:pgMar w:top="1440" w:right="1440" w:bottom="1440" w:left="1440" w:header="720" w:footer="720" w:gutter="0"/>
+        </w:sectPr>
+      </w:sectPrChange>
     </w:sectPr>
   </w:body>
 </w:document>
 </file>
 
 <file path=word/numbering.xml><?xml version="1.0" encoding="utf-8"?>
-<w:numbering xmlns:ve="http://schemas.openxmlformats.org/markup-compatibility/2006" xmlns:o="urn:schemas-microsoft-com:office:office" xmlns:r="http://schemas.openxmlformats.org/officeDocument/2006/relationships" xmlns:m="http://schemas.openxmlformats.org/officeDocument/2006/math" xmlns:v="urn:schemas-microsoft-com:vml" xmlns:wp="http://schemas.openxmlformats.org/drawingml/2006/wordprocessingDrawing" xmlns:w10="urn:schemas-microsoft-com:office:word" xmlns:w="http://schemas.openxmlformats.org/wordprocessingml/2006/main" xmlns:wne="http://schemas.microsoft.com/office/word/2006/wordml">
+<w:numbering xmlns:wpc="http://schemas.microsoft.com/office/word/2010/wordprocessingCanvas" xmlns:mc="http://schemas.openxmlformats.org/markup-compatibility/2006" xmlns:o="urn:schemas-microsoft-com:office:office" xmlns:r="http://schemas.openxmlformats.org/officeDocument/2006/relationships" xmlns:m="http://schemas.openxmlformats.org/officeDocument/2006/math" xmlns:v="urn:schemas-microsoft-com:vml" xmlns:wp14="http://schemas.microsoft.com/office/word/2010/wordprocessingDrawing" xmlns:wp="http://schemas.openxmlformats.org/drawingml/2006/wordprocessingDrawing" xmlns:w10="urn:schemas-microsoft-com:office:word" xmlns:w="http://schemas.openxmlformats.org/wordprocessingml/2006/main" xmlns:w14="http://schemas.microsoft.com/office/word/2010/wordml" xmlns:wpg="http://schemas.microsoft.com/office/word/2010/wordprocessingGroup" xmlns:wpi="http://schemas.microsoft.com/office/word/2010/wordprocessingInk" xmlns:wne="http://schemas.microsoft.com/office/word/2006/wordml" xmlns:wps="http://schemas.microsoft.com/office/word/2010/wordprocessingShape" mc:Ignorable="w14 wp14">
   <w:abstractNum w:abstractNumId="0">
     <w:nsid w:val="014619CF"/>
     <w:multiLevelType w:val="hybridMultilevel"/>
@@ -4785,7 +4791,7 @@
 </file>
 
 <file path=word/styles.xml><?xml version="1.0" encoding="utf-8"?>
-<w:styles xmlns:r="http://schemas.openxmlformats.org/officeDocument/2006/relationships" xmlns:w="http://schemas.openxmlformats.org/wordprocessingml/2006/main">
+<w:styles xmlns:mc="http://schemas.openxmlformats.org/markup-compatibility/2006" xmlns:r="http://schemas.openxmlformats.org/officeDocument/2006/relationships" xmlns:w="http://schemas.openxmlformats.org/wordprocessingml/2006/main" xmlns:w14="http://schemas.microsoft.com/office/word/2010/wordml" mc:Ignorable="w14">
   <w:docDefaults>
     <w:rPrDefault>
       <w:rPr>
@@ -4959,7 +4965,6 @@
     <w:uiPriority w:val="99"/>
     <w:semiHidden/>
     <w:unhideWhenUsed/>
-    <w:qFormat/>
     <w:tblPr>
       <w:tblInd w:w="0" w:type="dxa"/>
       <w:tblCellMar>
@@ -5036,6 +5041,196 @@
       <w:color w:val="0563C1" w:themeColor="hyperlink"/>
       <w:u w:val="single"/>
     </w:rPr>
+  </w:style>
+</w:styles>
+</file>
+
+<file path=word/stylesWithEffects.xml><?xml version="1.0" encoding="utf-8"?>
+<w:styles xmlns:wpc="http://schemas.microsoft.com/office/word/2010/wordprocessingCanvas" xmlns:mc="http://schemas.openxmlformats.org/markup-compatibility/2006" xmlns:o="urn:schemas-microsoft-com:office:office" xmlns:r="http://schemas.openxmlformats.org/officeDocument/2006/relationships" xmlns:m="http://schemas.openxmlformats.org/officeDocument/2006/math" xmlns:v="urn:schemas-microsoft-com:vml" xmlns:wp14="http://schemas.microsoft.com/office/word/2010/wordprocessingDrawing" xmlns:wp="http://schemas.openxmlformats.org/drawingml/2006/wordprocessingDrawing" xmlns:w10="urn:schemas-microsoft-com:office:word" xmlns:w="http://schemas.openxmlformats.org/wordprocessingml/2006/main" xmlns:w14="http://schemas.microsoft.com/office/word/2010/wordml" xmlns:wpg="http://schemas.microsoft.com/office/word/2010/wordprocessingGroup" xmlns:wpi="http://schemas.microsoft.com/office/word/2010/wordprocessingInk" xmlns:wne="http://schemas.microsoft.com/office/word/2006/wordml" xmlns:wps="http://schemas.microsoft.com/office/word/2010/wordprocessingShape" mc:Ignorable="w14 wp14">
+  <w:docDefaults>
+    <w:rPrDefault>
+      <w:rPr>
+        <w:rFonts w:asciiTheme="minorHAnsi" w:eastAsiaTheme="minorEastAsia" w:hAnsiTheme="minorHAnsi" w:cstheme="minorBidi"/>
+        <w:sz w:val="22"/>
+        <w:szCs w:val="22"/>
+        <w:lang w:val="en-US" w:eastAsia="en-US" w:bidi="ar-SA"/>
+      </w:rPr>
+    </w:rPrDefault>
+    <w:pPrDefault>
+      <w:pPr>
+        <w:spacing w:after="200" w:line="276" w:lineRule="auto"/>
+      </w:pPr>
+    </w:pPrDefault>
+  </w:docDefaults>
+  <w:latentStyles w:defLockedState="0" w:defUIPriority="99" w:defSemiHidden="1" w:defUnhideWhenUsed="1" w:defQFormat="0" w:count="267">
+    <w:lsdException w:name="Normal" w:semiHidden="0" w:uiPriority="0" w:unhideWhenUsed="0" w:qFormat="1"/>
+    <w:lsdException w:name="heading 1" w:semiHidden="0" w:uiPriority="9" w:unhideWhenUsed="0" w:qFormat="1"/>
+    <w:lsdException w:name="heading 2" w:uiPriority="9" w:qFormat="1"/>
+    <w:lsdException w:name="heading 3" w:uiPriority="9" w:qFormat="1"/>
+    <w:lsdException w:name="heading 4" w:uiPriority="9" w:qFormat="1"/>
+    <w:lsdException w:name="heading 5" w:uiPriority="9" w:qFormat="1"/>
+    <w:lsdException w:name="heading 6" w:uiPriority="9" w:qFormat="1"/>
+    <w:lsdException w:name="heading 7" w:uiPriority="9" w:qFormat="1"/>
+    <w:lsdException w:name="heading 8" w:uiPriority="9" w:qFormat="1"/>
+    <w:lsdException w:name="heading 9" w:uiPriority="9" w:qFormat="1"/>
+    <w:lsdException w:name="toc 1" w:uiPriority="39"/>
+    <w:lsdException w:name="toc 2" w:uiPriority="39"/>
+    <w:lsdException w:name="toc 3" w:uiPriority="39"/>
+    <w:lsdException w:name="toc 4" w:uiPriority="39"/>
+    <w:lsdException w:name="toc 5" w:uiPriority="39"/>
+    <w:lsdException w:name="toc 6" w:uiPriority="39"/>
+    <w:lsdException w:name="toc 7" w:uiPriority="39"/>
+    <w:lsdException w:name="toc 8" w:uiPriority="39"/>
+    <w:lsdException w:name="toc 9" w:uiPriority="39"/>
+    <w:lsdException w:name="caption" w:uiPriority="35" w:qFormat="1"/>
+    <w:lsdException w:name="Title" w:semiHidden="0" w:uiPriority="10" w:unhideWhenUsed="0" w:qFormat="1"/>
+    <w:lsdException w:name="Default Paragraph Font" w:uiPriority="1"/>
+    <w:lsdException w:name="Subtitle" w:semiHidden="0" w:uiPriority="11" w:unhideWhenUsed="0" w:qFormat="1"/>
+    <w:lsdException w:name="Strong" w:semiHidden="0" w:uiPriority="22" w:unhideWhenUsed="0" w:qFormat="1"/>
+    <w:lsdException w:name="Emphasis" w:semiHidden="0" w:uiPriority="20" w:unhideWhenUsed="0" w:qFormat="1"/>
+    <w:lsdException w:name="Table Grid" w:semiHidden="0" w:uiPriority="59" w:unhideWhenUsed="0"/>
+    <w:lsdException w:name="Placeholder Text" w:unhideWhenUsed="0"/>
+    <w:lsdException w:name="No Spacing" w:semiHidden="0" w:uiPriority="1" w:unhideWhenUsed="0" w:qFormat="1"/>
+    <w:lsdException w:name="Light Shading" w:semiHidden="0" w:uiPriority="60" w:unhideWhenUsed="0"/>
+    <w:lsdException w:name="Light List" w:semiHidden="0" w:uiPriority="61" w:unhideWhenUsed="0"/>
+    <w:lsdException w:name="Light Grid" w:semiHidden="0" w:uiPriority="62" w:unhideWhenUsed="0"/>
+    <w:lsdException w:name="Medium Shading 1" w:semiHidden="0" w:uiPriority="63" w:unhideWhenUsed="0"/>
+    <w:lsdException w:name="Medium Shading 2" w:semiHidden="0" w:uiPriority="64" w:unhideWhenUsed="0"/>
+    <w:lsdException w:name="Medium List 1" w:semiHidden="0" w:uiPriority="65" w:unhideWhenUsed="0"/>
+    <w:lsdException w:name="Medium List 2" w:semiHidden="0" w:uiPriority="66" w:unhideWhenUsed="0"/>
+    <w:lsdException w:name="Medium Grid 1" w:semiHidden="0" w:uiPriority="67" w:unhideWhenUsed="0"/>
+    <w:lsdException w:name="Medium Grid 2" w:semiHidden="0" w:uiPriority="68" w:unhideWhenUsed="0"/>
+    <w:lsdException w:name="Medium Grid 3" w:semiHidden="0" w:uiPriority="69" w:unhideWhenUsed="0"/>
+    <w:lsdException w:name="Dark List" w:semiHidden="0" w:uiPriority="70" w:unhideWhenUsed="0"/>
+    <w:lsdException w:name="Colorful Shading" w:semiHidden="0" w:uiPriority="71" w:unhideWhenUsed="0"/>
+    <w:lsdException w:name="Colorful List" w:semiHidden="0" w:uiPriority="72" w:unhideWhenUsed="0"/>
+    <w:lsdException w:name="Colorful Grid" w:semiHidden="0" w:uiPriority="73" w:unhideWhenUsed="0"/>
+    <w:lsdException w:name="Light Shading Accent 1" w:semiHidden="0" w:uiPriority="60" w:unhideWhenUsed="0"/>
+    <w:lsdException w:name="Light List Accent 1" w:semiHidden="0" w:uiPriority="61" w:unhideWhenUsed="0"/>
+    <w:lsdException w:name="Light Grid Accent 1" w:semiHidden="0" w:uiPriority="62" w:unhideWhenUsed="0"/>
+    <w:lsdException w:name="Medium Shading 1 Accent 1" w:semiHidden="0" w:uiPriority="63" w:unhideWhenUsed="0"/>
+    <w:lsdException w:name="Medium Shading 2 Accent 1" w:semiHidden="0" w:uiPriority="64" w:unhideWhenUsed="0"/>
+    <w:lsdException w:name="Medium List 1 Accent 1" w:semiHidden="0" w:uiPriority="65" w:unhideWhenUsed="0"/>
+    <w:lsdException w:name="Revision" w:unhideWhenUsed="0"/>
+    <w:lsdException w:name="List Paragraph" w:semiHidden="0" w:uiPriority="34" w:unhideWhenUsed="0" w:qFormat="1"/>
+    <w:lsdException w:name="Quote" w:semiHidden="0" w:uiPriority="29" w:unhideWhenUsed="0" w:qFormat="1"/>
+    <w:lsdException w:name="Intense Quote" w:semiHidden="0" w:uiPriority="30" w:unhideWhenUsed="0" w:qFormat="1"/>
+    <w:lsdException w:name="Medium List 2 Accent 1" w:semiHidden="0" w:uiPriority="66" w:unhideWhenUsed="0"/>
+    <w:lsdException w:name="Medium Grid 1 Accent 1" w:semiHidden="0" w:uiPriority="67" w:unhideWhenUsed="0"/>
+    <w:lsdException w:name="Medium Grid 2 Accent 1" w:semiHidden="0" w:uiPriority="68" w:unhideWhenUsed="0"/>
+    <w:lsdException w:name="Medium Grid 3 Accent 1" w:semiHidden="0" w:uiPriority="69" w:unhideWhenUsed="0"/>
+    <w:lsdException w:name="Dark List Accent 1" w:semiHidden="0" w:uiPriority="70" w:unhideWhenUsed="0"/>
+    <w:lsdException w:name="Colorful Shading Accent 1" w:semiHidden="0" w:uiPriority="71" w:unhideWhenUsed="0"/>
+    <w:lsdException w:name="Colorful List Accent 1" w:semiHidden="0" w:uiPriority="72" w:unhideWhenUsed="0"/>
+    <w:lsdException w:name="Colorful Grid Accent 1" w:semiHidden="0" w:uiPriority="73" w:unhideWhenUsed="0"/>
+    <w:lsdException w:name="Light Shading Accent 2" w:semiHidden="0" w:uiPriority="60" w:unhideWhenUsed="0"/>
+    <w:lsdException w:name="Light List Accent 2" w:semiHidden="0" w:uiPriority="61" w:unhideWhenUsed="0"/>
+    <w:lsdException w:name="Light Grid Accent 2" w:semiHidden="0" w:uiPriority="62" w:unhideWhenUsed="0"/>
+    <w:lsdException w:name="Medium Shading 1 Accent 2" w:semiHidden="0" w:uiPriority="63" w:unhideWhenUsed="0"/>
+    <w:lsdException w:name="Medium Shading 2 Accent 2" w:semiHidden="0" w:uiPriority="64" w:unhideWhenUsed="0"/>
+    <w:lsdException w:name="Medium List 1 Accent 2" w:semiHidden="0" w:uiPriority="65" w:unhideWhenUsed="0"/>
+    <w:lsdException w:name="Medium List 2 Accent 2" w:semiHidden="0" w:uiPriority="66" w:unhideWhenUsed="0"/>
+    <w:lsdException w:name="Medium Grid 1 Accent 2" w:semiHidden="0" w:uiPriority="67" w:unhideWhenUsed="0"/>
+    <w:lsdException w:name="Medium Grid 2 Accent 2" w:semiHidden="0" w:uiPriority="68" w:unhideWhenUsed="0"/>
+    <w:lsdException w:name="Medium Grid 3 Accent 2" w:semiHidden="0" w:uiPriority="69" w:unhideWhenUsed="0"/>
+    <w:lsdException w:name="Dark List Accent 2" w:semiHidden="0" w:uiPriority="70" w:unhideWhenUsed="0"/>
+    <w:lsdException w:name="Colorful Shading Accent 2" w:semiHidden="0" w:uiPriority="71" w:unhideWhenUsed="0"/>
+    <w:lsdException w:name="Colorful List Accent 2" w:semiHidden="0" w:uiPriority="72" w:unhideWhenUsed="0"/>
+    <w:lsdException w:name="Colorful Grid Accent 2" w:semiHidden="0" w:uiPriority="73" w:unhideWhenUsed="0"/>
+    <w:lsdException w:name="Light Shading Accent 3" w:semiHidden="0" w:uiPriority="60" w:unhideWhenUsed="0"/>
+    <w:lsdException w:name="Light List Accent 3" w:semiHidden="0" w:uiPriority="61" w:unhideWhenUsed="0"/>
+    <w:lsdException w:name="Light Grid Accent 3" w:semiHidden="0" w:uiPriority="62" w:unhideWhenUsed="0"/>
+    <w:lsdException w:name="Medium Shading 1 Accent 3" w:semiHidden="0" w:uiPriority="63" w:unhideWhenUsed="0"/>
+    <w:lsdException w:name="Medium Shading 2 Accent 3" w:semiHidden="0" w:uiPriority="64" w:unhideWhenUsed="0"/>
+    <w:lsdException w:name="Medium List 1 Accent 3" w:semiHidden="0" w:uiPriority="65" w:unhideWhenUsed="0"/>
+    <w:lsdException w:name="Medium List 2 Accent 3" w:semiHidden="0" w:uiPriority="66" w:unhideWhenUsed="0"/>
+    <w:lsdException w:name="Medium Grid 1 Accent 3" w:semiHidden="0" w:uiPriority="67" w:unhideWhenUsed="0"/>
+    <w:lsdException w:name="Medium Grid 2 Accent 3" w:semiHidden="0" w:uiPriority="68" w:unhideWhenUsed="0"/>
+    <w:lsdException w:name="Medium Grid 3 Accent 3" w:semiHidden="0" w:uiPriority="69" w:unhideWhenUsed="0"/>
+    <w:lsdException w:name="Dark List Accent 3" w:semiHidden="0" w:uiPriority="70" w:unhideWhenUsed="0"/>
+    <w:lsdException w:name="Colorful Shading Accent 3" w:semiHidden="0" w:uiPriority="71" w:unhideWhenUsed="0"/>
+    <w:lsdException w:name="Colorful List Accent 3" w:semiHidden="0" w:uiPriority="72" w:unhideWhenUsed="0"/>
+    <w:lsdException w:name="Colorful Grid Accent 3" w:semiHidden="0" w:uiPriority="73" w:unhideWhenUsed="0"/>
+    <w:lsdException w:name="Light Shading Accent 4" w:semiHidden="0" w:uiPriority="60" w:unhideWhenUsed="0"/>
+    <w:lsdException w:name="Light List Accent 4" w:semiHidden="0" w:uiPriority="61" w:unhideWhenUsed="0"/>
+    <w:lsdException w:name="Light Grid Accent 4" w:semiHidden="0" w:uiPriority="62" w:unhideWhenUsed="0"/>
+    <w:lsdException w:name="Medium Shading 1 Accent 4" w:semiHidden="0" w:uiPriority="63" w:unhideWhenUsed="0"/>
+    <w:lsdException w:name="Medium Shading 2 Accent 4" w:semiHidden="0" w:uiPriority="64" w:unhideWhenUsed="0"/>
+    <w:lsdException w:name="Medium List 1 Accent 4" w:semiHidden="0" w:uiPriority="65" w:unhideWhenUsed="0"/>
+    <w:lsdException w:name="Medium List 2 Accent 4" w:semiHidden="0" w:uiPriority="66" w:unhideWhenUsed="0"/>
+    <w:lsdException w:name="Medium Grid 1 Accent 4" w:semiHidden="0" w:uiPriority="67" w:unhideWhenUsed="0"/>
+    <w:lsdException w:name="Medium Grid 2 Accent 4" w:semiHidden="0" w:uiPriority="68" w:unhideWhenUsed="0"/>
+    <w:lsdException w:name="Medium Grid 3 Accent 4" w:semiHidden="0" w:uiPriority="69" w:unhideWhenUsed="0"/>
+    <w:lsdException w:name="Dark List Accent 4" w:semiHidden="0" w:uiPriority="70" w:unhideWhenUsed="0"/>
+    <w:lsdException w:name="Colorful Shading Accent 4" w:semiHidden="0" w:uiPriority="71" w:unhideWhenUsed="0"/>
+    <w:lsdException w:name="Colorful List Accent 4" w:semiHidden="0" w:uiPriority="72" w:unhideWhenUsed="0"/>
+    <w:lsdException w:name="Colorful Grid Accent 4" w:semiHidden="0" w:uiPriority="73" w:unhideWhenUsed="0"/>
+    <w:lsdException w:name="Light Shading Accent 5" w:semiHidden="0" w:uiPriority="60" w:unhideWhenUsed="0"/>
+    <w:lsdException w:name="Light List Accent 5" w:semiHidden="0" w:uiPriority="61" w:unhideWhenUsed="0"/>
+    <w:lsdException w:name="Light Grid Accent 5" w:semiHidden="0" w:uiPriority="62" w:unhideWhenUsed="0"/>
+    <w:lsdException w:name="Medium Shading 1 Accent 5" w:semiHidden="0" w:uiPriority="63" w:unhideWhenUsed="0"/>
+    <w:lsdException w:name="Medium Shading 2 Accent 5" w:semiHidden="0" w:uiPriority="64" w:unhideWhenUsed="0"/>
+    <w:lsdException w:name="Medium List 1 Accent 5" w:semiHidden="0" w:uiPriority="65" w:unhideWhenUsed="0"/>
+    <w:lsdException w:name="Medium List 2 Accent 5" w:semiHidden="0" w:uiPriority="66" w:unhideWhenUsed="0"/>
+    <w:lsdException w:name="Medium Grid 1 Accent 5" w:semiHidden="0" w:uiPriority="67" w:unhideWhenUsed="0"/>
+    <w:lsdException w:name="Medium Grid 2 Accent 5" w:semiHidden="0" w:uiPriority="68" w:unhideWhenUsed="0"/>
+    <w:lsdException w:name="Medium Grid 3 Accent 5" w:semiHidden="0" w:uiPriority="69" w:unhideWhenUsed="0"/>
+    <w:lsdException w:name="Dark List Accent 5" w:semiHidden="0" w:uiPriority="70" w:unhideWhenUsed="0"/>
+    <w:lsdException w:name="Colorful Shading Accent 5" w:semiHidden="0" w:uiPriority="71" w:unhideWhenUsed="0"/>
+    <w:lsdException w:name="Colorful List Accent 5" w:semiHidden="0" w:uiPriority="72" w:unhideWhenUsed="0"/>
+    <w:lsdException w:name="Colorful Grid Accent 5" w:semiHidden="0" w:uiPriority="73" w:unhideWhenUsed="0"/>
+    <w:lsdException w:name="Light Shading Accent 6" w:semiHidden="0" w:uiPriority="60" w:unhideWhenUsed="0"/>
+    <w:lsdException w:name="Light List Accent 6" w:semiHidden="0" w:uiPriority="61" w:unhideWhenUsed="0"/>
+    <w:lsdException w:name="Light Grid Accent 6" w:semiHidden="0" w:uiPriority="62" w:unhideWhenUsed="0"/>
+    <w:lsdException w:name="Medium Shading 1 Accent 6" w:semiHidden="0" w:uiPriority="63" w:unhideWhenUsed="0"/>
+    <w:lsdException w:name="Medium Shading 2 Accent 6" w:semiHidden="0" w:uiPriority="64" w:unhideWhenUsed="0"/>
+    <w:lsdException w:name="Medium List 1 Accent 6" w:semiHidden="0" w:uiPriority="65" w:unhideWhenUsed="0"/>
+    <w:lsdException w:name="Medium List 2 Accent 6" w:semiHidden="0" w:uiPriority="66" w:unhideWhenUsed="0"/>
+    <w:lsdException w:name="Medium Grid 1 Accent 6" w:semiHidden="0" w:uiPriority="67" w:unhideWhenUsed="0"/>
+    <w:lsdException w:name="Medium Grid 2 Accent 6" w:semiHidden="0" w:uiPriority="68" w:unhideWhenUsed="0"/>
+    <w:lsdException w:name="Medium Grid 3 Accent 6" w:semiHidden="0" w:uiPriority="69" w:unhideWhenUsed="0"/>
+    <w:lsdException w:name="Dark List Accent 6" w:semiHidden="0" w:uiPriority="70" w:unhideWhenUsed="0"/>
+    <w:lsdException w:name="Colorful Shading Accent 6" w:semiHidden="0" w:uiPriority="71" w:unhideWhenUsed="0"/>
+    <w:lsdException w:name="Colorful List Accent 6" w:semiHidden="0" w:uiPriority="72" w:unhideWhenUsed="0"/>
+    <w:lsdException w:name="Colorful Grid Accent 6" w:semiHidden="0" w:uiPriority="73" w:unhideWhenUsed="0"/>
+    <w:lsdException w:name="Subtle Emphasis" w:semiHidden="0" w:uiPriority="19" w:unhideWhenUsed="0" w:qFormat="1"/>
+    <w:lsdException w:name="Intense Emphasis" w:semiHidden="0" w:uiPriority="21" w:unhideWhenUsed="0" w:qFormat="1"/>
+    <w:lsdException w:name="Subtle Reference" w:semiHidden="0" w:uiPriority="31" w:unhideWhenUsed="0" w:qFormat="1"/>
+    <w:lsdException w:name="Intense Reference" w:semiHidden="0" w:uiPriority="32" w:unhideWhenUsed="0" w:qFormat="1"/>
+    <w:lsdException w:name="Book Title" w:semiHidden="0" w:uiPriority="33" w:unhideWhenUsed="0" w:qFormat="1"/>
+    <w:lsdException w:name="Bibliography" w:uiPriority="37"/>
+    <w:lsdException w:name="TOC Heading" w:uiPriority="39" w:qFormat="1"/>
+  </w:latentStyles>
+  <w:style w:type="paragraph" w:default="1" w:styleId="Normal">
+    <w:name w:val="Normal"/>
+    <w:qFormat/>
+  </w:style>
+  <w:style w:type="character" w:default="1" w:styleId="DefaultParagraphFont">
+    <w:name w:val="Default Paragraph Font"/>
+    <w:uiPriority w:val="1"/>
+    <w:semiHidden/>
+    <w:unhideWhenUsed/>
+  </w:style>
+  <w:style w:type="table" w:default="1" w:styleId="TableNormal">
+    <w:name w:val="Normal Table"/>
+    <w:uiPriority w:val="99"/>
+    <w:semiHidden/>
+    <w:unhideWhenUsed/>
+    <w:tblPr>
+      <w:tblInd w:w="0" w:type="dxa"/>
+      <w:tblCellMar>
+        <w:top w:w="0" w:type="dxa"/>
+        <w:left w:w="108" w:type="dxa"/>
+        <w:bottom w:w="0" w:type="dxa"/>
+        <w:right w:w="108" w:type="dxa"/>
+      </w:tblCellMar>
+    </w:tblPr>
+  </w:style>
+  <w:style w:type="numbering" w:default="1" w:styleId="NoList">
+    <w:name w:val="No List"/>
+    <w:uiPriority w:val="99"/>
+    <w:semiHidden/>
+    <w:unhideWhenUsed/>
   </w:style>
 </w:styles>
 </file>
@@ -5295,7 +5490,7 @@
   <a:extraClrSchemeLst/>
   <a:extLst>
     <a:ext uri="{05A4C25C-085E-4340-85A3-A5531E510DB2}">
-      <thm15:themeFamily xmlns:thm15="http://schemas.microsoft.com/office/thememl/2012/main" xmlns="" name="Office Theme" id="{62F939B6-93AF-4DB8-9C6B-D6C7DFDC589F}" vid="{4A3C46E8-61CC-4603-A589-7422A47A8E4A}"/>
+      <thm15:themeFamily xmlns="" xmlns:thm15="http://schemas.microsoft.com/office/thememl/2012/main" name="Office Theme" id="{62F939B6-93AF-4DB8-9C6B-D6C7DFDC589F}" vid="{4A3C46E8-61CC-4603-A589-7422A47A8E4A}"/>
     </a:ext>
   </a:extLst>
 </a:theme>

</xml_diff>